<commit_message>
Updated future hardware article with a new title
</commit_message>
<xml_diff>
--- a/doc/OpenGL 5 hardware.docx
+++ b/doc/OpenGL 5 hardware.docx
@@ -71,13 +71,21 @@
         <w:jc w:val="center"/>
       </w:pPr>
       <w:r>
-        <w:t xml:space="preserve">Candidate features for </w:t>
-      </w:r>
-      <w:r>
-        <w:br/>
-      </w:r>
-      <w:r>
-        <w:t>OpenGL 5 and Direct3D 12 hardware</w:t>
+        <w:t xml:space="preserve">Candidate features for future OpenGL </w:t>
+      </w:r>
+      <w:r>
+        <w:t xml:space="preserve">5 </w:t>
+      </w:r>
+      <w:r>
+        <w:t xml:space="preserve">and Direct3D </w:t>
+      </w:r>
+      <w:r>
+        <w:t xml:space="preserve">12 </w:t>
+      </w:r>
+      <w:bookmarkStart w:id="0" w:name="_GoBack"/>
+      <w:bookmarkEnd w:id="0"/>
+      <w:r>
+        <w:t>hardware</w:t>
       </w:r>
     </w:p>
     <w:p>
@@ -478,12 +486,12 @@
           <w:szCs w:val="48"/>
         </w:rPr>
       </w:pPr>
-      <w:bookmarkStart w:id="0" w:name="h.nkr4whge0jyg"/>
-      <w:bookmarkStart w:id="1" w:name="_Toc236677194"/>
-      <w:bookmarkStart w:id="2" w:name="_Toc236677317"/>
-      <w:bookmarkStart w:id="3" w:name="_Toc236677125"/>
-      <w:bookmarkStart w:id="4" w:name="_Toc236677193"/>
-      <w:bookmarkEnd w:id="0"/>
+      <w:bookmarkStart w:id="1" w:name="h.nkr4whge0jyg"/>
+      <w:bookmarkStart w:id="2" w:name="_Toc236677194"/>
+      <w:bookmarkStart w:id="3" w:name="_Toc236677317"/>
+      <w:bookmarkStart w:id="4" w:name="_Toc236677125"/>
+      <w:bookmarkStart w:id="5" w:name="_Toc236677193"/>
+      <w:bookmarkEnd w:id="1"/>
       <w:r>
         <w:br w:type="page"/>
       </w:r>
@@ -495,8 +503,8 @@
           <w:lang w:val="en-US"/>
         </w:rPr>
       </w:pPr>
-      <w:bookmarkStart w:id="5" w:name="_Toc236677392"/>
-      <w:bookmarkStart w:id="6" w:name="_Toc384673602"/>
+      <w:bookmarkStart w:id="6" w:name="_Toc236677392"/>
+      <w:bookmarkStart w:id="7" w:name="_Toc384673602"/>
       <w:r>
         <w:rPr>
           <w:lang w:val="en-US"/>
@@ -504,12 +512,12 @@
         <w:lastRenderedPageBreak/>
         <w:t>Table of contents</w:t>
       </w:r>
-      <w:bookmarkEnd w:id="1"/>
       <w:bookmarkEnd w:id="2"/>
-      <w:bookmarkEnd w:id="5"/>
+      <w:bookmarkEnd w:id="3"/>
       <w:bookmarkEnd w:id="6"/>
-    </w:p>
-    <w:bookmarkStart w:id="7" w:name="_Toc236677318"/>
+      <w:bookmarkEnd w:id="7"/>
+    </w:p>
+    <w:bookmarkStart w:id="8" w:name="_Toc236677318"/>
     <w:p>
       <w:pPr>
         <w:pStyle w:val="TOC1"/>
@@ -4843,15 +4851,15 @@
       <w:pPr>
         <w:pStyle w:val="Heading1"/>
       </w:pPr>
-      <w:bookmarkStart w:id="8" w:name="_Toc384673603"/>
+      <w:bookmarkStart w:id="9" w:name="_Toc384673603"/>
       <w:r>
         <w:lastRenderedPageBreak/>
         <w:t>Introduction</w:t>
       </w:r>
-      <w:bookmarkEnd w:id="3"/>
       <w:bookmarkEnd w:id="4"/>
-      <w:bookmarkEnd w:id="7"/>
+      <w:bookmarkEnd w:id="5"/>
       <w:bookmarkEnd w:id="8"/>
+      <w:bookmarkEnd w:id="9"/>
     </w:p>
     <w:p>
       <w:pPr>
@@ -4941,8 +4949,8 @@
           <w:szCs w:val="48"/>
         </w:rPr>
       </w:pPr>
-      <w:bookmarkStart w:id="9" w:name="h.aocc5bz8by1u"/>
-      <w:bookmarkEnd w:id="9"/>
+      <w:bookmarkStart w:id="10" w:name="h.aocc5bz8by1u"/>
+      <w:bookmarkEnd w:id="10"/>
       <w:r>
         <w:br w:type="page"/>
       </w:r>
@@ -4951,21 +4959,21 @@
       <w:pPr>
         <w:pStyle w:val="Heading1"/>
       </w:pPr>
-      <w:bookmarkStart w:id="10" w:name="_Toc236677126"/>
-      <w:bookmarkStart w:id="11" w:name="_Toc236677195"/>
-      <w:bookmarkStart w:id="12" w:name="_Toc236677319"/>
-      <w:bookmarkStart w:id="13" w:name="_Toc384673604"/>
+      <w:bookmarkStart w:id="11" w:name="_Toc236677126"/>
+      <w:bookmarkStart w:id="12" w:name="_Toc236677195"/>
+      <w:bookmarkStart w:id="13" w:name="_Toc236677319"/>
+      <w:bookmarkStart w:id="14" w:name="_Toc384673604"/>
       <w:r>
         <w:lastRenderedPageBreak/>
         <w:t xml:space="preserve">1. </w:t>
       </w:r>
-      <w:bookmarkEnd w:id="10"/>
       <w:bookmarkEnd w:id="11"/>
       <w:bookmarkEnd w:id="12"/>
+      <w:bookmarkEnd w:id="13"/>
       <w:r>
         <w:t>Draw submission</w:t>
       </w:r>
-      <w:bookmarkEnd w:id="13"/>
+      <w:bookmarkEnd w:id="14"/>
     </w:p>
     <w:p>
       <w:pPr>
@@ -4974,7 +4982,7 @@
           <w:lang w:val="en-US"/>
         </w:rPr>
       </w:pPr>
-      <w:bookmarkStart w:id="14" w:name="_Toc384673605"/>
+      <w:bookmarkStart w:id="15" w:name="_Toc384673605"/>
       <w:r>
         <w:rPr>
           <w:lang w:val="en-US"/>
@@ -4999,7 +5007,7 @@
           </w:rPr>
           <w:t>RB_multi_draw_indirect</w:t>
         </w:r>
-        <w:bookmarkEnd w:id="14"/>
+        <w:bookmarkEnd w:id="15"/>
         <w:proofErr w:type="spellEnd"/>
       </w:hyperlink>
     </w:p>
@@ -6002,7 +6010,7 @@
           <w:lang w:val="en-US"/>
         </w:rPr>
       </w:pPr>
-      <w:bookmarkStart w:id="15" w:name="_Toc384673606"/>
+      <w:bookmarkStart w:id="16" w:name="_Toc384673606"/>
       <w:r>
         <w:rPr>
           <w:lang w:val="en-US"/>
@@ -6047,7 +6055,7 @@
           </w:rPr>
           <w:t>shader_draw_parameters</w:t>
         </w:r>
-        <w:bookmarkEnd w:id="15"/>
+        <w:bookmarkEnd w:id="16"/>
         <w:proofErr w:type="spellEnd"/>
       </w:hyperlink>
     </w:p>
@@ -6951,7 +6959,7 @@
           <w:lang w:val="en-US"/>
         </w:rPr>
       </w:pPr>
-      <w:bookmarkStart w:id="16" w:name="_Toc384673607"/>
+      <w:bookmarkStart w:id="17" w:name="_Toc384673607"/>
       <w:r>
         <w:rPr>
           <w:lang w:val="en-US"/>
@@ -6996,7 +7004,7 @@
           </w:rPr>
           <w:t>indirect_parameters</w:t>
         </w:r>
-        <w:bookmarkEnd w:id="16"/>
+        <w:bookmarkEnd w:id="17"/>
         <w:proofErr w:type="spellEnd"/>
       </w:hyperlink>
     </w:p>
@@ -7298,7 +7306,7 @@
       <w:pPr>
         <w:pStyle w:val="Heading2"/>
       </w:pPr>
-      <w:bookmarkStart w:id="17" w:name="_Toc384673608"/>
+      <w:bookmarkStart w:id="18" w:name="_Toc384673608"/>
       <w:r>
         <w:t xml:space="preserve">1.4. </w:t>
       </w:r>
@@ -7318,7 +7326,7 @@
           </w:rPr>
           <w:t>V_bindless_multi_draw_indirect</w:t>
         </w:r>
-        <w:bookmarkEnd w:id="17"/>
+        <w:bookmarkEnd w:id="18"/>
         <w:proofErr w:type="spellEnd"/>
       </w:hyperlink>
       <w:r>
@@ -7405,7 +7413,7 @@
       <w:pPr>
         <w:pStyle w:val="Heading2"/>
       </w:pPr>
-      <w:bookmarkStart w:id="18" w:name="_Toc384673609"/>
+      <w:bookmarkStart w:id="19" w:name="_Toc384673609"/>
       <w:r>
         <w:t xml:space="preserve">1.5. </w:t>
       </w:r>
@@ -7425,7 +7433,7 @@
           </w:rPr>
           <w:t>MD_interleaved_elements</w:t>
         </w:r>
-        <w:bookmarkEnd w:id="18"/>
+        <w:bookmarkEnd w:id="19"/>
         <w:proofErr w:type="spellEnd"/>
       </w:hyperlink>
       <w:r>
@@ -7463,7 +7471,7 @@
       <w:pPr>
         <w:pStyle w:val="Heading2"/>
       </w:pPr>
-      <w:bookmarkStart w:id="19" w:name="_Toc384673610"/>
+      <w:bookmarkStart w:id="20" w:name="_Toc384673610"/>
       <w:r>
         <w:t xml:space="preserve">1.6. </w:t>
       </w:r>
@@ -7490,7 +7498,7 @@
           </w:rPr>
           <w:t>WGL_NV_gpu_affinity</w:t>
         </w:r>
-        <w:bookmarkEnd w:id="19"/>
+        <w:bookmarkEnd w:id="20"/>
         <w:proofErr w:type="spellEnd"/>
       </w:hyperlink>
     </w:p>
@@ -7590,18 +7598,18 @@
       <w:pPr>
         <w:pStyle w:val="Heading1"/>
       </w:pPr>
-      <w:bookmarkStart w:id="20" w:name="_Toc384673611"/>
+      <w:bookmarkStart w:id="21" w:name="_Toc384673611"/>
       <w:r>
         <w:lastRenderedPageBreak/>
         <w:t>2. Resources</w:t>
       </w:r>
-      <w:bookmarkEnd w:id="20"/>
+      <w:bookmarkEnd w:id="21"/>
     </w:p>
     <w:p>
       <w:pPr>
         <w:pStyle w:val="Heading2"/>
       </w:pPr>
-      <w:bookmarkStart w:id="21" w:name="_Toc384673612"/>
+      <w:bookmarkStart w:id="22" w:name="_Toc384673612"/>
       <w:r>
         <w:t>2</w:t>
       </w:r>
@@ -7630,7 +7638,7 @@
           </w:rPr>
           <w:t>ARB_bindless_texture</w:t>
         </w:r>
-        <w:bookmarkEnd w:id="21"/>
+        <w:bookmarkEnd w:id="22"/>
         <w:proofErr w:type="spellEnd"/>
       </w:hyperlink>
       <w:r>
@@ -8342,7 +8350,7 @@
       <w:pPr>
         <w:pStyle w:val="Heading2"/>
       </w:pPr>
-      <w:bookmarkStart w:id="22" w:name="_Toc384673613"/>
+      <w:bookmarkStart w:id="23" w:name="_Toc384673613"/>
       <w:r>
         <w:t>2</w:t>
       </w:r>
@@ -8392,7 +8400,7 @@
           </w:rPr>
           <w:t>NV_shader_buffer_store</w:t>
         </w:r>
-        <w:bookmarkEnd w:id="22"/>
+        <w:bookmarkEnd w:id="23"/>
         <w:proofErr w:type="spellEnd"/>
       </w:hyperlink>
     </w:p>
@@ -8535,7 +8543,7 @@
       <w:pPr>
         <w:pStyle w:val="Heading2"/>
       </w:pPr>
-      <w:bookmarkStart w:id="23" w:name="_Toc384673614"/>
+      <w:bookmarkStart w:id="24" w:name="_Toc384673614"/>
       <w:r>
         <w:t>2</w:t>
       </w:r>
@@ -8564,7 +8572,7 @@
           </w:rPr>
           <w:t>ARB_sparse_texture</w:t>
         </w:r>
-        <w:bookmarkEnd w:id="23"/>
+        <w:bookmarkEnd w:id="24"/>
         <w:proofErr w:type="spellEnd"/>
       </w:hyperlink>
     </w:p>
@@ -8729,7 +8737,7 @@
           <w:color w:val="auto"/>
         </w:rPr>
       </w:pPr>
-      <w:bookmarkStart w:id="24" w:name="_Toc384673615"/>
+      <w:bookmarkStart w:id="25" w:name="_Toc384673615"/>
       <w:r>
         <w:t>2</w:t>
       </w:r>
@@ -8758,7 +8766,7 @@
           </w:rPr>
           <w:t>AMD_sparse_texture</w:t>
         </w:r>
-        <w:bookmarkEnd w:id="24"/>
+        <w:bookmarkEnd w:id="25"/>
         <w:proofErr w:type="spellEnd"/>
       </w:hyperlink>
     </w:p>
@@ -9989,7 +9997,7 @@
       <w:pPr>
         <w:pStyle w:val="Heading2"/>
       </w:pPr>
-      <w:bookmarkStart w:id="25" w:name="_Toc384673616"/>
+      <w:bookmarkStart w:id="26" w:name="_Toc384673616"/>
       <w:r>
         <w:t>2</w:t>
       </w:r>
@@ -10012,7 +10020,7 @@
       <w:r>
         <w:t>l</w:t>
       </w:r>
-      <w:bookmarkEnd w:id="25"/>
+      <w:bookmarkEnd w:id="26"/>
       <w:proofErr w:type="spellEnd"/>
     </w:p>
     <w:p>
@@ -10156,7 +10164,7 @@
       <w:pPr>
         <w:pStyle w:val="Heading2"/>
       </w:pPr>
-      <w:bookmarkStart w:id="26" w:name="_Toc384673617"/>
+      <w:bookmarkStart w:id="27" w:name="_Toc384673617"/>
       <w:r>
         <w:t>2</w:t>
       </w:r>
@@ -10175,7 +10183,7 @@
       <w:r>
         <w:t>exture stitching</w:t>
       </w:r>
-      <w:bookmarkEnd w:id="26"/>
+      <w:bookmarkEnd w:id="27"/>
     </w:p>
     <w:p>
       <w:pPr>
@@ -10284,7 +10292,7 @@
       <w:pPr>
         <w:pStyle w:val="Heading2"/>
       </w:pPr>
-      <w:bookmarkStart w:id="27" w:name="_Toc384673618"/>
+      <w:bookmarkStart w:id="28" w:name="_Toc384673618"/>
       <w:r>
         <w:t>2</w:t>
       </w:r>
@@ -10306,7 +10314,7 @@
       <w:r>
         <w:t>layout for sparse 3D textures</w:t>
       </w:r>
-      <w:bookmarkEnd w:id="27"/>
+      <w:bookmarkEnd w:id="28"/>
     </w:p>
     <w:p>
       <w:pPr>
@@ -10385,7 +10393,7 @@
       <w:pPr>
         <w:pStyle w:val="Heading2"/>
       </w:pPr>
-      <w:bookmarkStart w:id="28" w:name="_Toc384673619"/>
+      <w:bookmarkStart w:id="29" w:name="_Toc384673619"/>
       <w:r>
         <w:t>2</w:t>
       </w:r>
@@ -10401,7 +10409,7 @@
       <w:r>
         <w:t>Sparse buffer</w:t>
       </w:r>
-      <w:bookmarkEnd w:id="28"/>
+      <w:bookmarkEnd w:id="29"/>
     </w:p>
     <w:p>
       <w:pPr>
@@ -10475,7 +10483,7 @@
           <w:lang w:val="en-US"/>
         </w:rPr>
       </w:pPr>
-      <w:bookmarkStart w:id="29" w:name="_Toc384673620"/>
+      <w:bookmarkStart w:id="30" w:name="_Toc384673620"/>
       <w:r>
         <w:rPr>
           <w:lang w:val="en-US"/>
@@ -10512,7 +10520,7 @@
           </w:rPr>
           <w:t>KHR_texture_compression_astc</w:t>
         </w:r>
-        <w:bookmarkEnd w:id="29"/>
+        <w:bookmarkEnd w:id="30"/>
         <w:proofErr w:type="spellEnd"/>
       </w:hyperlink>
     </w:p>
@@ -11412,7 +11420,7 @@
           <w:lang w:val="en-US"/>
         </w:rPr>
       </w:pPr>
-      <w:bookmarkStart w:id="30" w:name="_Toc384673621"/>
+      <w:bookmarkStart w:id="31" w:name="_Toc384673621"/>
       <w:r>
         <w:rPr>
           <w:lang w:val="en-US"/>
@@ -11443,7 +11451,7 @@
           </w:rPr>
           <w:t>INTEL_map_texture</w:t>
         </w:r>
-        <w:bookmarkEnd w:id="30"/>
+        <w:bookmarkEnd w:id="31"/>
         <w:proofErr w:type="spellEnd"/>
       </w:hyperlink>
     </w:p>
@@ -11773,7 +11781,7 @@
           <w:lang w:val="en-US"/>
         </w:rPr>
       </w:pPr>
-      <w:bookmarkStart w:id="31" w:name="_Toc384673622"/>
+      <w:bookmarkStart w:id="32" w:name="_Toc384673622"/>
       <w:r>
         <w:rPr>
           <w:lang w:val="en-US"/>
@@ -11804,7 +11812,7 @@
           </w:rPr>
           <w:t>ARB_seamless_cubemap_per_texture</w:t>
         </w:r>
-        <w:bookmarkEnd w:id="31"/>
+        <w:bookmarkEnd w:id="32"/>
         <w:proofErr w:type="spellEnd"/>
       </w:hyperlink>
     </w:p>
@@ -12009,7 +12017,7 @@
           <w:lang w:val="en-US"/>
         </w:rPr>
       </w:pPr>
-      <w:bookmarkStart w:id="32" w:name="_Toc384673623"/>
+      <w:bookmarkStart w:id="33" w:name="_Toc384673623"/>
       <w:r>
         <w:rPr>
           <w:lang w:val="en-US"/>
@@ -12034,7 +12042,7 @@
         </w:rPr>
         <w:t>DMA engines</w:t>
       </w:r>
-      <w:bookmarkEnd w:id="32"/>
+      <w:bookmarkEnd w:id="33"/>
     </w:p>
     <w:p>
       <w:pPr>
@@ -12167,7 +12175,7 @@
       <w:pPr>
         <w:pStyle w:val="Heading1"/>
       </w:pPr>
-      <w:bookmarkStart w:id="33" w:name="_Toc384673624"/>
+      <w:bookmarkStart w:id="34" w:name="_Toc384673624"/>
       <w:r>
         <w:lastRenderedPageBreak/>
         <w:t>3</w:t>
@@ -12183,7 +12191,7 @@
       <w:r>
         <w:t xml:space="preserve"> operations</w:t>
       </w:r>
-      <w:bookmarkEnd w:id="33"/>
+      <w:bookmarkEnd w:id="34"/>
     </w:p>
     <w:p>
       <w:pPr>
@@ -12192,7 +12200,7 @@
           <w:lang w:val="en-US"/>
         </w:rPr>
       </w:pPr>
-      <w:bookmarkStart w:id="34" w:name="_Toc384673625"/>
+      <w:bookmarkStart w:id="35" w:name="_Toc384673625"/>
       <w:r>
         <w:rPr>
           <w:lang w:val="en-US"/>
@@ -12235,7 +12243,7 @@
           </w:rPr>
           <w:t>ARB_shader_group_vote</w:t>
         </w:r>
-        <w:bookmarkEnd w:id="34"/>
+        <w:bookmarkEnd w:id="35"/>
         <w:proofErr w:type="spellEnd"/>
       </w:hyperlink>
     </w:p>
@@ -12427,7 +12435,7 @@
           <w:lang w:val="en-US"/>
         </w:rPr>
       </w:pPr>
-      <w:bookmarkStart w:id="35" w:name="_Toc384673626"/>
+      <w:bookmarkStart w:id="36" w:name="_Toc384673626"/>
       <w:r>
         <w:rPr>
           <w:lang w:val="en-US"/>
@@ -12470,7 +12478,7 @@
           </w:rPr>
           <w:t>NV_shader_thread_group</w:t>
         </w:r>
-        <w:bookmarkEnd w:id="35"/>
+        <w:bookmarkEnd w:id="36"/>
         <w:proofErr w:type="spellEnd"/>
       </w:hyperlink>
     </w:p>
@@ -12696,7 +12704,7 @@
           <w:lang w:val="en-US"/>
         </w:rPr>
       </w:pPr>
-      <w:bookmarkStart w:id="36" w:name="_Toc384673627"/>
+      <w:bookmarkStart w:id="37" w:name="_Toc384673627"/>
       <w:r>
         <w:rPr>
           <w:lang w:val="en-US"/>
@@ -12739,7 +12747,7 @@
           </w:rPr>
           <w:t>NV_shader_thread_shuffle</w:t>
         </w:r>
-        <w:bookmarkEnd w:id="36"/>
+        <w:bookmarkEnd w:id="37"/>
         <w:proofErr w:type="spellEnd"/>
       </w:hyperlink>
     </w:p>
@@ -12947,7 +12955,7 @@
           <w:lang w:val="en-US"/>
         </w:rPr>
       </w:pPr>
-      <w:bookmarkStart w:id="37" w:name="_Toc384673628"/>
+      <w:bookmarkStart w:id="38" w:name="_Toc384673628"/>
       <w:r>
         <w:rPr>
           <w:lang w:val="en-US"/>
@@ -12991,7 +12999,7 @@
           </w:rPr>
           <w:t>NV_shader_atomic_float</w:t>
         </w:r>
-        <w:bookmarkEnd w:id="37"/>
+        <w:bookmarkEnd w:id="38"/>
         <w:proofErr w:type="spellEnd"/>
       </w:hyperlink>
     </w:p>
@@ -13073,7 +13081,7 @@
           <w:lang w:val="en-US"/>
         </w:rPr>
       </w:pPr>
-      <w:bookmarkStart w:id="38" w:name="_Toc384673629"/>
+      <w:bookmarkStart w:id="39" w:name="_Toc384673629"/>
       <w:r>
         <w:rPr>
           <w:lang w:val="en-US"/>
@@ -13116,7 +13124,7 @@
           </w:rPr>
           <w:t>AMD_shader_atomic_counter_ops</w:t>
         </w:r>
-        <w:bookmarkEnd w:id="38"/>
+        <w:bookmarkEnd w:id="39"/>
         <w:proofErr w:type="spellEnd"/>
       </w:hyperlink>
     </w:p>
@@ -13217,7 +13225,7 @@
           <w:lang w:val="en-US"/>
         </w:rPr>
       </w:pPr>
-      <w:bookmarkStart w:id="39" w:name="_Toc384673630"/>
+      <w:bookmarkStart w:id="40" w:name="_Toc384673630"/>
       <w:r>
         <w:rPr>
           <w:lang w:val="en-US"/>
@@ -13260,7 +13268,7 @@
           </w:rPr>
           <w:t>ARB_compute_variable_group_size</w:t>
         </w:r>
-        <w:bookmarkEnd w:id="39"/>
+        <w:bookmarkEnd w:id="40"/>
         <w:proofErr w:type="spellEnd"/>
       </w:hyperlink>
     </w:p>
@@ -14284,7 +14292,7 @@
           <w:lang w:val="en-US"/>
         </w:rPr>
       </w:pPr>
-      <w:bookmarkStart w:id="40" w:name="_Toc384673631"/>
+      <w:bookmarkStart w:id="41" w:name="_Toc384673631"/>
       <w:r>
         <w:rPr>
           <w:lang w:val="en-US"/>
@@ -14326,7 +14334,7 @@
           </w:rPr>
           <w:t>V_gpu_shader5</w:t>
         </w:r>
-        <w:bookmarkEnd w:id="40"/>
+        <w:bookmarkEnd w:id="41"/>
       </w:hyperlink>
     </w:p>
     <w:p>
@@ -14960,7 +14968,7 @@
           <w:lang w:val="en-US"/>
         </w:rPr>
       </w:pPr>
-      <w:bookmarkStart w:id="41" w:name="_Toc384673632"/>
+      <w:bookmarkStart w:id="42" w:name="_Toc384673632"/>
       <w:r>
         <w:rPr>
           <w:lang w:val="en-US"/>
@@ -15002,7 +15010,7 @@
           </w:rPr>
           <w:t>MD_gpu_shader_int64</w:t>
         </w:r>
-        <w:bookmarkEnd w:id="41"/>
+        <w:bookmarkEnd w:id="42"/>
       </w:hyperlink>
     </w:p>
     <w:p>
@@ -15546,7 +15554,7 @@
           <w:lang w:val="en-US"/>
         </w:rPr>
       </w:pPr>
-      <w:bookmarkStart w:id="42" w:name="_Toc384673633"/>
+      <w:bookmarkStart w:id="43" w:name="_Toc384673633"/>
       <w:r>
         <w:rPr>
           <w:lang w:val="en-US"/>
@@ -15588,7 +15596,7 @@
           </w:rPr>
           <w:t>V_vertex_attrib_integer_64bit</w:t>
         </w:r>
-        <w:bookmarkEnd w:id="42"/>
+        <w:bookmarkEnd w:id="43"/>
       </w:hyperlink>
     </w:p>
     <w:p>
@@ -15753,7 +15761,7 @@
           <w:lang w:val="en-US"/>
         </w:rPr>
       </w:pPr>
-      <w:bookmarkStart w:id="43" w:name="_Toc384673634"/>
+      <w:bookmarkStart w:id="44" w:name="_Toc384673634"/>
       <w:r>
         <w:rPr>
           <w:lang w:val="en-US"/>
@@ -15804,7 +15812,7 @@
           </w:rPr>
           <w:t>shader_trinary_minmax</w:t>
         </w:r>
-        <w:bookmarkEnd w:id="43"/>
+        <w:bookmarkEnd w:id="44"/>
         <w:proofErr w:type="spellEnd"/>
       </w:hyperlink>
     </w:p>
@@ -16665,7 +16673,7 @@
       <w:pPr>
         <w:pStyle w:val="Heading1"/>
       </w:pPr>
-      <w:bookmarkStart w:id="44" w:name="_Toc384673635"/>
+      <w:bookmarkStart w:id="45" w:name="_Toc384673635"/>
       <w:r>
         <w:lastRenderedPageBreak/>
         <w:t>4</w:t>
@@ -16677,7 +16685,7 @@
       <w:r>
         <w:t>Framebuffer</w:t>
       </w:r>
-      <w:bookmarkEnd w:id="44"/>
+      <w:bookmarkEnd w:id="45"/>
       <w:proofErr w:type="spellEnd"/>
     </w:p>
     <w:p>
@@ -16687,7 +16695,7 @@
           <w:lang w:val="en-US"/>
         </w:rPr>
       </w:pPr>
-      <w:bookmarkStart w:id="45" w:name="_Toc384673636"/>
+      <w:bookmarkStart w:id="46" w:name="_Toc384673636"/>
       <w:r>
         <w:rPr>
           <w:lang w:val="en-US"/>
@@ -16730,7 +16738,7 @@
           </w:rPr>
           <w:t>MD_sample_positions</w:t>
         </w:r>
-        <w:bookmarkEnd w:id="45"/>
+        <w:bookmarkEnd w:id="46"/>
         <w:proofErr w:type="spellEnd"/>
       </w:hyperlink>
     </w:p>
@@ -16859,7 +16867,7 @@
           <w:lang w:val="en-US"/>
         </w:rPr>
       </w:pPr>
-      <w:bookmarkStart w:id="46" w:name="_Toc384673637"/>
+      <w:bookmarkStart w:id="47" w:name="_Toc384673637"/>
       <w:r>
         <w:rPr>
           <w:lang w:val="en-US"/>
@@ -16902,7 +16910,7 @@
           </w:rPr>
           <w:t>EXT_framebuffer_multisample_blit_scaled</w:t>
         </w:r>
-        <w:bookmarkEnd w:id="46"/>
+        <w:bookmarkEnd w:id="47"/>
         <w:proofErr w:type="spellEnd"/>
       </w:hyperlink>
     </w:p>
@@ -17025,7 +17033,7 @@
           <w:lang w:val="en-US"/>
         </w:rPr>
       </w:pPr>
-      <w:bookmarkStart w:id="47" w:name="_Toc384673638"/>
+      <w:bookmarkStart w:id="48" w:name="_Toc384673638"/>
       <w:r>
         <w:rPr>
           <w:lang w:val="en-US"/>
@@ -17094,7 +17102,7 @@
           </w:rPr>
           <w:t>NV_framebuffer_multisample_coverage</w:t>
         </w:r>
-        <w:bookmarkEnd w:id="47"/>
+        <w:bookmarkEnd w:id="48"/>
         <w:proofErr w:type="spellEnd"/>
       </w:hyperlink>
     </w:p>
@@ -17169,7 +17177,7 @@
           <w:lang w:val="en-US"/>
         </w:rPr>
       </w:pPr>
-      <w:bookmarkStart w:id="48" w:name="_Toc384673639"/>
+      <w:bookmarkStart w:id="49" w:name="_Toc384673639"/>
       <w:r>
         <w:rPr>
           <w:lang w:val="en-US"/>
@@ -17212,7 +17220,7 @@
           </w:rPr>
           <w:t>AMD_depth_clamp_separate</w:t>
         </w:r>
-        <w:bookmarkEnd w:id="48"/>
+        <w:bookmarkEnd w:id="49"/>
         <w:proofErr w:type="spellEnd"/>
       </w:hyperlink>
     </w:p>
@@ -17347,7 +17355,7 @@
       <w:pPr>
         <w:pStyle w:val="Heading1"/>
       </w:pPr>
-      <w:bookmarkStart w:id="49" w:name="_Toc384673640"/>
+      <w:bookmarkStart w:id="50" w:name="_Toc384673640"/>
       <w:r>
         <w:lastRenderedPageBreak/>
         <w:t>5</w:t>
@@ -17358,7 +17366,7 @@
       <w:r>
         <w:t>Blending</w:t>
       </w:r>
-      <w:bookmarkEnd w:id="49"/>
+      <w:bookmarkEnd w:id="50"/>
     </w:p>
     <w:p>
       <w:pPr>
@@ -17581,7 +17589,7 @@
           <w:lang w:val="en-US"/>
         </w:rPr>
       </w:pPr>
-      <w:bookmarkStart w:id="50" w:name="_Toc384673641"/>
+      <w:bookmarkStart w:id="51" w:name="_Toc384673641"/>
       <w:r>
         <w:rPr>
           <w:lang w:val="en-US"/>
@@ -17624,7 +17632,7 @@
           </w:rPr>
           <w:t>NV_texture_barrier</w:t>
         </w:r>
-        <w:bookmarkEnd w:id="50"/>
+        <w:bookmarkEnd w:id="51"/>
         <w:proofErr w:type="spellEnd"/>
       </w:hyperlink>
     </w:p>
@@ -17756,7 +17764,7 @@
           <w:lang w:val="en-US"/>
         </w:rPr>
       </w:pPr>
-      <w:bookmarkStart w:id="51" w:name="_Toc384673642"/>
+      <w:bookmarkStart w:id="52" w:name="_Toc384673642"/>
       <w:r>
         <w:rPr>
           <w:lang w:val="en-US"/>
@@ -17801,7 +17809,7 @@
         </w:rPr>
         <w:t xml:space="preserve"> (ES)</w:t>
       </w:r>
-      <w:bookmarkEnd w:id="51"/>
+      <w:bookmarkEnd w:id="52"/>
     </w:p>
     <w:p>
       <w:pPr>
@@ -17881,7 +17889,7 @@
           <w:lang w:val="en-US"/>
         </w:rPr>
       </w:pPr>
-      <w:bookmarkStart w:id="52" w:name="_Toc384673643"/>
+      <w:bookmarkStart w:id="53" w:name="_Toc384673643"/>
       <w:r>
         <w:rPr>
           <w:lang w:val="en-US"/>
@@ -17926,7 +17934,7 @@
         </w:rPr>
         <w:t xml:space="preserve"> (ES)</w:t>
       </w:r>
-      <w:bookmarkEnd w:id="52"/>
+      <w:bookmarkEnd w:id="53"/>
     </w:p>
     <w:p>
       <w:pPr>
@@ -17935,7 +17943,7 @@
           <w:lang w:val="en-US"/>
         </w:rPr>
       </w:pPr>
-      <w:bookmarkStart w:id="53" w:name="_Toc384673644"/>
+      <w:bookmarkStart w:id="54" w:name="_Toc384673644"/>
       <w:r>
         <w:rPr>
           <w:lang w:val="en-US"/>
@@ -17980,7 +17988,7 @@
         </w:rPr>
         <w:t xml:space="preserve"> (ES)</w:t>
       </w:r>
-      <w:bookmarkEnd w:id="53"/>
+      <w:bookmarkEnd w:id="54"/>
     </w:p>
     <w:p>
       <w:pPr>
@@ -17989,7 +17997,7 @@
           <w:lang w:val="en-US"/>
         </w:rPr>
       </w:pPr>
-      <w:bookmarkStart w:id="54" w:name="_Toc384673645"/>
+      <w:bookmarkStart w:id="55" w:name="_Toc384673645"/>
       <w:r>
         <w:rPr>
           <w:lang w:val="en-US"/>
@@ -18032,7 +18040,7 @@
           </w:rPr>
           <w:t>INTEL_fragment_shader_ordering</w:t>
         </w:r>
-        <w:bookmarkEnd w:id="54"/>
+        <w:bookmarkEnd w:id="55"/>
         <w:proofErr w:type="spellEnd"/>
       </w:hyperlink>
     </w:p>
@@ -18108,7 +18116,7 @@
           <w:lang w:val="en-US"/>
         </w:rPr>
       </w:pPr>
-      <w:bookmarkStart w:id="55" w:name="_Toc384673646"/>
+      <w:bookmarkStart w:id="56" w:name="_Toc384673646"/>
       <w:r>
         <w:rPr>
           <w:lang w:val="en-US"/>
@@ -18151,7 +18159,7 @@
           </w:rPr>
           <w:t>INTEL_conservative_rasterization</w:t>
         </w:r>
-        <w:bookmarkEnd w:id="55"/>
+        <w:bookmarkEnd w:id="56"/>
         <w:proofErr w:type="spellEnd"/>
       </w:hyperlink>
     </w:p>
@@ -18660,7 +18668,7 @@
           <w:lang w:val="en-US"/>
         </w:rPr>
       </w:pPr>
-      <w:bookmarkStart w:id="56" w:name="_Toc384673647"/>
+      <w:bookmarkStart w:id="57" w:name="_Toc384673647"/>
       <w:r>
         <w:rPr>
           <w:lang w:val="en-US"/>
@@ -18709,7 +18717,7 @@
           </w:rPr>
           <w:t>KHR_blend_equation_advanced</w:t>
         </w:r>
-        <w:bookmarkEnd w:id="56"/>
+        <w:bookmarkEnd w:id="57"/>
         <w:proofErr w:type="spellEnd"/>
       </w:hyperlink>
     </w:p>
@@ -18787,7 +18795,7 @@
           <w:lang w:val="en-US"/>
         </w:rPr>
       </w:pPr>
-      <w:bookmarkStart w:id="57" w:name="_Toc384673648"/>
+      <w:bookmarkStart w:id="58" w:name="_Toc384673648"/>
       <w:r>
         <w:rPr>
           <w:lang w:val="en-US"/>
@@ -18830,7 +18838,7 @@
           </w:rPr>
           <w:t>AMD_blend_minmax_factor</w:t>
         </w:r>
-        <w:bookmarkEnd w:id="57"/>
+        <w:bookmarkEnd w:id="58"/>
         <w:proofErr w:type="spellEnd"/>
       </w:hyperlink>
     </w:p>
@@ -19507,7 +19515,7 @@
       <w:pPr>
         <w:pStyle w:val="Heading1"/>
       </w:pPr>
-      <w:bookmarkStart w:id="58" w:name="_Toc384673649"/>
+      <w:bookmarkStart w:id="59" w:name="_Toc384673649"/>
       <w:r>
         <w:lastRenderedPageBreak/>
         <w:t>6</w:t>
@@ -19518,7 +19526,7 @@
       <w:r>
         <w:t>Stencil</w:t>
       </w:r>
-      <w:bookmarkEnd w:id="58"/>
+      <w:bookmarkEnd w:id="59"/>
     </w:p>
     <w:p>
       <w:pPr>
@@ -19527,7 +19535,7 @@
           <w:lang w:val="en-US"/>
         </w:rPr>
       </w:pPr>
-      <w:bookmarkStart w:id="59" w:name="_Toc384673650"/>
+      <w:bookmarkStart w:id="60" w:name="_Toc384673650"/>
       <w:r>
         <w:rPr>
           <w:lang w:val="en-US"/>
@@ -19568,7 +19576,7 @@
           </w:rPr>
           <w:t>AMD_shader_stencil_export</w:t>
         </w:r>
-        <w:bookmarkEnd w:id="59"/>
+        <w:bookmarkEnd w:id="60"/>
         <w:proofErr w:type="spellEnd"/>
       </w:hyperlink>
     </w:p>
@@ -19727,7 +19735,7 @@
           <w:lang w:val="en-US"/>
         </w:rPr>
       </w:pPr>
-      <w:bookmarkStart w:id="60" w:name="_Toc384673651"/>
+      <w:bookmarkStart w:id="61" w:name="_Toc384673651"/>
       <w:r>
         <w:rPr>
           <w:lang w:val="en-US"/>
@@ -19768,7 +19776,7 @@
           </w:rPr>
           <w:t>AMD_stencil_operation_extended</w:t>
         </w:r>
-        <w:bookmarkEnd w:id="60"/>
+        <w:bookmarkEnd w:id="61"/>
         <w:proofErr w:type="spellEnd"/>
       </w:hyperlink>
     </w:p>
@@ -20106,7 +20114,7 @@
           <w:lang w:val="en-US"/>
         </w:rPr>
       </w:pPr>
-      <w:bookmarkStart w:id="61" w:name="_Toc384673652"/>
+      <w:bookmarkStart w:id="62" w:name="_Toc384673652"/>
       <w:r>
         <w:rPr>
           <w:lang w:val="en-US"/>
@@ -20163,7 +20171,7 @@
           </w:rPr>
           <w:t>export</w:t>
         </w:r>
-        <w:bookmarkEnd w:id="61"/>
+        <w:bookmarkEnd w:id="62"/>
         <w:proofErr w:type="spellEnd"/>
       </w:hyperlink>
     </w:p>
@@ -20312,7 +20320,7 @@
       <w:pPr>
         <w:pStyle w:val="Heading1"/>
       </w:pPr>
-      <w:bookmarkStart w:id="62" w:name="_Toc384673653"/>
+      <w:bookmarkStart w:id="63" w:name="_Toc384673653"/>
       <w:r>
         <w:lastRenderedPageBreak/>
         <w:t>7</w:t>
@@ -20323,7 +20331,7 @@
       <w:r>
         <w:t>Rendering pipeline</w:t>
       </w:r>
-      <w:bookmarkEnd w:id="62"/>
+      <w:bookmarkEnd w:id="63"/>
     </w:p>
     <w:p>
       <w:pPr>
@@ -20332,7 +20340,7 @@
           <w:lang w:val="en-US"/>
         </w:rPr>
       </w:pPr>
-      <w:bookmarkStart w:id="63" w:name="_Toc384673654"/>
+      <w:bookmarkStart w:id="64" w:name="_Toc384673654"/>
       <w:r>
         <w:rPr>
           <w:lang w:val="en-US"/>
@@ -20383,7 +20391,7 @@
           </w:rPr>
           <w:t>vertex_shader_layer</w:t>
         </w:r>
-        <w:bookmarkEnd w:id="63"/>
+        <w:bookmarkEnd w:id="64"/>
         <w:proofErr w:type="spellEnd"/>
       </w:hyperlink>
     </w:p>
@@ -20544,7 +20552,7 @@
           <w:lang w:val="en-US"/>
         </w:rPr>
       </w:pPr>
-      <w:bookmarkStart w:id="64" w:name="_Toc384673655"/>
+      <w:bookmarkStart w:id="65" w:name="_Toc384673655"/>
       <w:r>
         <w:rPr>
           <w:lang w:val="en-US"/>
@@ -20587,7 +20595,7 @@
           </w:rPr>
           <w:t>AMD_vertex_shader_viewport_index</w:t>
         </w:r>
-        <w:bookmarkEnd w:id="64"/>
+        <w:bookmarkEnd w:id="65"/>
         <w:proofErr w:type="spellEnd"/>
       </w:hyperlink>
     </w:p>
@@ -20666,7 +20674,7 @@
           <w:lang w:val="en-US"/>
         </w:rPr>
       </w:pPr>
-      <w:bookmarkStart w:id="65" w:name="_Toc384673656"/>
+      <w:bookmarkStart w:id="66" w:name="_Toc384673656"/>
       <w:r>
         <w:rPr>
           <w:lang w:val="en-US"/>
@@ -20708,7 +20716,7 @@
           </w:rPr>
           <w:t>AMD_transform_feedback3_lines_triangles</w:t>
         </w:r>
-        <w:bookmarkEnd w:id="65"/>
+        <w:bookmarkEnd w:id="66"/>
       </w:hyperlink>
     </w:p>
     <w:p>
@@ -20770,7 +20778,7 @@
           <w:lang w:val="en-US"/>
         </w:rPr>
       </w:pPr>
-      <w:bookmarkStart w:id="66" w:name="_Toc384673657"/>
+      <w:bookmarkStart w:id="67" w:name="_Toc384673657"/>
       <w:r>
         <w:rPr>
           <w:lang w:val="en-US"/>
@@ -20812,7 +20820,7 @@
           </w:rPr>
           <w:t>AMD_transform_feedback4</w:t>
         </w:r>
-        <w:bookmarkEnd w:id="66"/>
+        <w:bookmarkEnd w:id="67"/>
       </w:hyperlink>
     </w:p>
     <w:p>
@@ -20930,8 +20938,6 @@
         </w:rPr>
         <w:t>OpenGL provides occlusion queries to count the number of fragments that pass the tests. This extension provides finer queries to determine the number of fragments that pass specific tests.</w:t>
       </w:r>
-      <w:bookmarkStart w:id="67" w:name="_GoBack"/>
-      <w:bookmarkEnd w:id="67"/>
     </w:p>
     <w:p>
       <w:pPr>
@@ -28748,7 +28754,7 @@
 </file>
 
 <file path=customXml/itemProps1.xml><?xml version="1.0" encoding="utf-8"?>
-<ds:datastoreItem xmlns:ds="http://schemas.openxmlformats.org/officeDocument/2006/customXml" ds:itemID="{C226A383-0B53-4E96-BAAA-78D8625C31DF}">
+<ds:datastoreItem xmlns:ds="http://schemas.openxmlformats.org/officeDocument/2006/customXml" ds:itemID="{19E65B0B-F408-4DBD-A12C-9930DD674AB5}">
   <ds:schemaRefs>
     <ds:schemaRef ds:uri="http://schemas.openxmlformats.org/officeDocument/2006/bibliography"/>
   </ds:schemaRefs>

</xml_diff>